<commit_message>
added some topics to the pyemu.docx
</commit_message>
<xml_diff>
--- a/docs/pyemu.docx
+++ b/docs/pyemu.docx
@@ -383,13 +383,7 @@
         <w:rPr>
           <w:lang w:val="en-US"/>
         </w:rPr>
-        <w:t xml:space="preserve">In this way, pyEMU provides a reproducible, scripting interface for PEST and PESTPP analyses.  </w:t>
-      </w:r>
-      <w:r>
-        <w:rPr>
-          <w:lang w:val="en-US"/>
-        </w:rPr>
-        <w:t>pyEMU</w:t>
+        <w:t>In this way, pyEMU provides a reproducible, scripting interface for PEST and PESTPP analyses.  pyEMU</w:t>
       </w:r>
       <w:r>
         <w:rPr>
@@ -1963,52 +1957,366 @@
         </w:rPr>
         <w:t>ization density.  The resulting PEST</w:t>
       </w:r>
+      <w:r>
+        <w:rPr>
+          <w:lang w:val="en-US"/>
+        </w:rPr>
+        <w:t xml:space="preserve"> interface </w:t>
+      </w:r>
+      <w:r>
+        <w:rPr>
+          <w:lang w:val="en-US"/>
+        </w:rPr>
+        <w:t xml:space="preserve">is ideally suited for use with PESTPP-IES.  In this situation, users can generate a </w:t>
+      </w:r>
+      <w:r>
+        <w:rPr>
+          <w:lang w:val="en-US"/>
+        </w:rPr>
+        <w:t xml:space="preserve">high-dimensional </w:t>
+      </w:r>
+      <w:r>
+        <w:rPr>
+          <w:lang w:val="en-US"/>
+        </w:rPr>
+        <w:t xml:space="preserve">parameter ensemble via memory efficient PstFromFlopyHelper.draw() method.  </w:t>
+      </w:r>
+      <w:r>
+        <w:rPr>
+          <w:lang w:val="en-US"/>
+        </w:rPr>
+        <w:t xml:space="preserve"> </w:t>
+      </w:r>
+    </w:p>
+    <w:p>
+      <w:pPr>
+        <w:rPr>
+          <w:lang w:val="en-US"/>
+        </w:rPr>
+      </w:pPr>
+    </w:p>
+    <w:p>
+      <w:pPr>
+        <w:rPr>
+          <w:lang w:val="en-US"/>
+        </w:rPr>
+      </w:pPr>
+    </w:p>
+    <w:p>
+      <w:pPr>
+        <w:rPr>
+          <w:b/>
+          <w:lang w:val="en-US"/>
+        </w:rPr>
+      </w:pPr>
+      <w:r>
+        <w:rPr>
+          <w:b/>
+          <w:lang w:val="en-US"/>
+        </w:rPr>
+        <w:t>Topics:</w:t>
+      </w:r>
+    </w:p>
+    <w:p>
+      <w:pPr>
+        <w:rPr>
+          <w:b/>
+          <w:lang w:val="en-US"/>
+        </w:rPr>
+      </w:pPr>
+    </w:p>
+    <w:p>
+      <w:pPr>
+        <w:rPr>
+          <w:rFonts w:ascii="Times New Roman" w:eastAsia="Times New Roman" w:hAnsi="Times New Roman" w:cs="Times New Roman"/>
+          <w:lang w:eastAsia="en-GB"/>
+        </w:rPr>
+      </w:pPr>
+      <w:r>
+        <w:rPr>
+          <w:rFonts w:ascii="Times New Roman" w:eastAsia="Times New Roman" w:hAnsi="Times New Roman" w:cs="Times New Roman"/>
+          <w:lang w:eastAsia="en-GB"/>
+        </w:rPr>
+        <w:t>Linear uncertainty analysis</w:t>
+      </w:r>
+      <w:r>
+        <w:rPr>
+          <w:rFonts w:ascii="Times New Roman" w:eastAsia="Times New Roman" w:hAnsi="Times New Roman" w:cs="Times New Roman"/>
+          <w:lang w:eastAsia="en-GB"/>
+        </w:rPr>
+        <w:t xml:space="preserve"> – basic parameter and forecast uncertainty estimation</w:t>
+      </w:r>
+    </w:p>
+    <w:p>
+      <w:pPr>
+        <w:rPr>
+          <w:rFonts w:ascii="Times New Roman" w:eastAsia="Times New Roman" w:hAnsi="Times New Roman" w:cs="Times New Roman"/>
+          <w:lang w:eastAsia="en-GB"/>
+        </w:rPr>
+      </w:pPr>
+      <w:r>
+        <w:rPr>
+          <w:rFonts w:ascii="Times New Roman" w:eastAsia="Times New Roman" w:hAnsi="Times New Roman" w:cs="Times New Roman"/>
+          <w:lang w:eastAsia="en-GB"/>
+        </w:rPr>
+        <w:t>Linear – dataworth via observation testing</w:t>
+      </w:r>
+    </w:p>
+    <w:p>
+      <w:pPr>
+        <w:rPr>
+          <w:rFonts w:ascii="Times New Roman" w:eastAsia="Times New Roman" w:hAnsi="Times New Roman" w:cs="Times New Roman"/>
+          <w:lang w:eastAsia="en-GB"/>
+        </w:rPr>
+      </w:pPr>
+      <w:r>
+        <w:rPr>
+          <w:rFonts w:ascii="Times New Roman" w:eastAsia="Times New Roman" w:hAnsi="Times New Roman" w:cs="Times New Roman"/>
+          <w:lang w:eastAsia="en-GB"/>
+        </w:rPr>
+        <w:t>Linear – dataworth via parameter testing</w:t>
+      </w:r>
+    </w:p>
+    <w:p>
+      <w:pPr>
+        <w:rPr>
+          <w:rFonts w:ascii="Times New Roman" w:eastAsia="Times New Roman" w:hAnsi="Times New Roman" w:cs="Times New Roman"/>
+          <w:lang w:eastAsia="en-GB"/>
+        </w:rPr>
+      </w:pPr>
+      <w:r>
+        <w:rPr>
+          <w:rFonts w:ascii="Times New Roman" w:eastAsia="Times New Roman" w:hAnsi="Times New Roman" w:cs="Times New Roman"/>
+          <w:lang w:eastAsia="en-GB"/>
+        </w:rPr>
+        <w:t xml:space="preserve">Linear – 2-term Error variance </w:t>
+      </w:r>
+    </w:p>
+    <w:p>
+      <w:pPr>
+        <w:rPr>
+          <w:rFonts w:ascii="Times New Roman" w:eastAsia="Times New Roman" w:hAnsi="Times New Roman" w:cs="Times New Roman"/>
+          <w:lang w:eastAsia="en-GB"/>
+        </w:rPr>
+      </w:pPr>
+      <w:r>
+        <w:rPr>
+          <w:rFonts w:ascii="Times New Roman" w:eastAsia="Times New Roman" w:hAnsi="Times New Roman" w:cs="Times New Roman"/>
+          <w:lang w:eastAsia="en-GB"/>
+        </w:rPr>
+        <w:t>Linear – 3-term error variance</w:t>
+      </w:r>
+    </w:p>
+    <w:p>
+      <w:pPr>
+        <w:rPr>
+          <w:rFonts w:ascii="Times New Roman" w:eastAsia="Times New Roman" w:hAnsi="Times New Roman" w:cs="Times New Roman"/>
+          <w:lang w:eastAsia="en-GB"/>
+        </w:rPr>
+      </w:pPr>
+      <w:r>
+        <w:rPr>
+          <w:rFonts w:ascii="Times New Roman" w:eastAsia="Times New Roman" w:hAnsi="Times New Roman" w:cs="Times New Roman"/>
+          <w:lang w:eastAsia="en-GB"/>
+        </w:rPr>
+        <w:t>Nonlinear uncertainty analysis</w:t>
+      </w:r>
+      <w:r>
+        <w:rPr>
+          <w:rFonts w:ascii="Times New Roman" w:eastAsia="Times New Roman" w:hAnsi="Times New Roman" w:cs="Times New Roman"/>
+          <w:lang w:eastAsia="en-GB"/>
+        </w:rPr>
+        <w:t xml:space="preserve"> – prior (uncontrained) monte carlo</w:t>
+      </w:r>
+    </w:p>
+    <w:p>
+      <w:pPr>
+        <w:rPr>
+          <w:rFonts w:ascii="Times New Roman" w:eastAsia="Times New Roman" w:hAnsi="Times New Roman" w:cs="Times New Roman"/>
+          <w:lang w:eastAsia="en-GB"/>
+        </w:rPr>
+      </w:pPr>
+      <w:r>
+        <w:rPr>
+          <w:rFonts w:ascii="Times New Roman" w:eastAsia="Times New Roman" w:hAnsi="Times New Roman" w:cs="Times New Roman"/>
+          <w:lang w:eastAsia="en-GB"/>
+        </w:rPr>
+        <w:t>Nonlinear – rejection sampling and GLUE</w:t>
+      </w:r>
+    </w:p>
+    <w:p>
+      <w:pPr>
+        <w:rPr>
+          <w:rFonts w:ascii="Times New Roman" w:eastAsia="Times New Roman" w:hAnsi="Times New Roman" w:cs="Times New Roman"/>
+          <w:lang w:eastAsia="en-GB"/>
+        </w:rPr>
+      </w:pPr>
+      <w:r>
+        <w:rPr>
+          <w:rFonts w:ascii="Times New Roman" w:eastAsia="Times New Roman" w:hAnsi="Times New Roman" w:cs="Times New Roman"/>
+          <w:lang w:eastAsia="en-GB"/>
+        </w:rPr>
+        <w:t>Nonlinear – preconditioning with linear posterior parameter convariance</w:t>
+      </w:r>
+    </w:p>
+    <w:p>
+      <w:pPr>
+        <w:rPr>
+          <w:rFonts w:ascii="Times New Roman" w:eastAsia="Times New Roman" w:hAnsi="Times New Roman" w:cs="Times New Roman"/>
+          <w:lang w:eastAsia="en-GB"/>
+        </w:rPr>
+      </w:pPr>
+      <w:r>
+        <w:rPr>
+          <w:rFonts w:ascii="Times New Roman" w:eastAsia="Times New Roman" w:hAnsi="Times New Roman" w:cs="Times New Roman"/>
+          <w:lang w:eastAsia="en-GB"/>
+        </w:rPr>
+        <w:t xml:space="preserve">Matrix handling: matrix I/O, slicing and dicing, </w:t>
+      </w:r>
+      <w:r>
+        <w:rPr>
+          <w:rFonts w:ascii="Times New Roman" w:eastAsia="Times New Roman" w:hAnsi="Times New Roman" w:cs="Times New Roman"/>
+          <w:lang w:eastAsia="en-GB"/>
+        </w:rPr>
+        <w:t>Jacobian testing</w:t>
+      </w:r>
+    </w:p>
+    <w:p>
+      <w:pPr>
+        <w:rPr>
+          <w:rFonts w:ascii="Times New Roman" w:eastAsia="Times New Roman" w:hAnsi="Times New Roman" w:cs="Times New Roman"/>
+          <w:lang w:eastAsia="en-GB"/>
+        </w:rPr>
+      </w:pPr>
+      <w:r>
+        <w:rPr>
+          <w:rFonts w:ascii="Times New Roman" w:eastAsia="Times New Roman" w:hAnsi="Times New Roman" w:cs="Times New Roman"/>
+          <w:lang w:eastAsia="en-GB"/>
+        </w:rPr>
+        <w:t>Pst handling: pst I/O, slicing and dicing</w:t>
+      </w:r>
+    </w:p>
+    <w:p>
+      <w:pPr>
+        <w:rPr>
+          <w:rFonts w:ascii="Times New Roman" w:eastAsia="Times New Roman" w:hAnsi="Times New Roman" w:cs="Times New Roman"/>
+          <w:lang w:eastAsia="en-GB"/>
+        </w:rPr>
+      </w:pPr>
+      <w:r>
+        <w:rPr>
+          <w:rFonts w:ascii="Times New Roman" w:eastAsia="Times New Roman" w:hAnsi="Times New Roman" w:cs="Times New Roman"/>
+          <w:lang w:eastAsia="en-GB"/>
+        </w:rPr>
+        <w:t>Pst handling: creating a pst from scratch</w:t>
+      </w:r>
+    </w:p>
+    <w:p>
+      <w:pPr>
+        <w:rPr>
+          <w:rFonts w:ascii="Times New Roman" w:eastAsia="Times New Roman" w:hAnsi="Times New Roman" w:cs="Times New Roman"/>
+          <w:lang w:eastAsia="en-GB"/>
+        </w:rPr>
+      </w:pPr>
+      <w:r>
+        <w:rPr>
+          <w:rFonts w:ascii="Times New Roman" w:eastAsia="Times New Roman" w:hAnsi="Times New Roman" w:cs="Times New Roman"/>
+          <w:lang w:eastAsia="en-GB"/>
+        </w:rPr>
+        <w:t>Geostats: basic objects and interactions</w:t>
+      </w:r>
+    </w:p>
+    <w:p>
+      <w:pPr>
+        <w:rPr>
+          <w:rFonts w:ascii="Times New Roman" w:eastAsia="Times New Roman" w:hAnsi="Times New Roman" w:cs="Times New Roman"/>
+          <w:lang w:eastAsia="en-GB"/>
+        </w:rPr>
+      </w:pPr>
+      <w:r>
+        <w:rPr>
+          <w:rFonts w:ascii="Times New Roman" w:eastAsia="Times New Roman" w:hAnsi="Times New Roman" w:cs="Times New Roman"/>
+          <w:lang w:eastAsia="en-GB"/>
+        </w:rPr>
+        <w:t>Geostats: building covariance matrices</w:t>
+      </w:r>
+    </w:p>
+    <w:p>
+      <w:pPr>
+        <w:rPr>
+          <w:rFonts w:ascii="Times New Roman" w:eastAsia="Times New Roman" w:hAnsi="Times New Roman" w:cs="Times New Roman"/>
+          <w:lang w:eastAsia="en-GB"/>
+        </w:rPr>
+      </w:pPr>
+      <w:r>
+        <w:rPr>
+          <w:rFonts w:ascii="Times New Roman" w:eastAsia="Times New Roman" w:hAnsi="Times New Roman" w:cs="Times New Roman"/>
+          <w:lang w:eastAsia="en-GB"/>
+        </w:rPr>
+        <w:t>Geostats: factor calculation via OK</w:t>
+      </w:r>
+    </w:p>
+    <w:p>
+      <w:pPr>
+        <w:rPr>
+          <w:rFonts w:ascii="Times New Roman" w:eastAsia="Times New Roman" w:hAnsi="Times New Roman" w:cs="Times New Roman"/>
+          <w:lang w:eastAsia="en-GB"/>
+        </w:rPr>
+      </w:pPr>
+      <w:r>
+        <w:rPr>
+          <w:rFonts w:ascii="Times New Roman" w:eastAsia="Times New Roman" w:hAnsi="Times New Roman" w:cs="Times New Roman"/>
+          <w:lang w:eastAsia="en-GB"/>
+        </w:rPr>
+        <w:t>Flopy interaction: interface setup</w:t>
+      </w:r>
+    </w:p>
+    <w:p>
+      <w:pPr>
+        <w:rPr>
+          <w:rFonts w:ascii="Times New Roman" w:eastAsia="Times New Roman" w:hAnsi="Times New Roman" w:cs="Times New Roman"/>
+          <w:lang w:eastAsia="en-GB"/>
+        </w:rPr>
+      </w:pPr>
       <w:bookmarkStart w:id="0" w:name="_GoBack"/>
       <w:bookmarkEnd w:id="0"/>
       <w:r>
         <w:rPr>
-          <w:lang w:val="en-US"/>
-        </w:rPr>
-        <w:t xml:space="preserve"> interface </w:t>
-      </w:r>
-      <w:r>
-        <w:rPr>
-          <w:lang w:val="en-US"/>
-        </w:rPr>
-        <w:t xml:space="preserve">is ideally suited for use with PESTPP-IES.  In this situation, users can generate a </w:t>
-      </w:r>
-      <w:r>
-        <w:rPr>
-          <w:lang w:val="en-US"/>
-        </w:rPr>
-        <w:t xml:space="preserve">high-dimensional </w:t>
-      </w:r>
-      <w:r>
-        <w:rPr>
-          <w:lang w:val="en-US"/>
-        </w:rPr>
-        <w:t xml:space="preserve">parameter ensemble via memory efficient PstFromFlopyHelper.draw() method.  </w:t>
-      </w:r>
-      <w:r>
-        <w:rPr>
-          <w:lang w:val="en-US"/>
-        </w:rPr>
-        <w:t xml:space="preserve"> </w:t>
-      </w:r>
-    </w:p>
-    <w:p>
-      <w:pPr>
-        <w:rPr>
-          <w:lang w:val="en-US"/>
-        </w:rPr>
-      </w:pPr>
-    </w:p>
-    <w:p>
-      <w:pPr>
-        <w:rPr>
-          <w:lang w:val="en-US"/>
-        </w:rPr>
-      </w:pPr>
+          <w:rFonts w:ascii="Times New Roman" w:eastAsia="Times New Roman" w:hAnsi="Times New Roman" w:cs="Times New Roman"/>
+          <w:lang w:eastAsia="en-GB"/>
+        </w:rPr>
+        <w:t>Pest and Pest++ interaction</w:t>
+      </w:r>
+    </w:p>
+    <w:p>
+      <w:pPr>
+        <w:rPr>
+          <w:rFonts w:ascii="Times New Roman" w:eastAsia="Times New Roman" w:hAnsi="Times New Roman" w:cs="Times New Roman"/>
+          <w:lang w:eastAsia="en-GB"/>
+        </w:rPr>
+      </w:pPr>
+      <w:r>
+        <w:rPr>
+          <w:rFonts w:ascii="Times New Roman" w:eastAsia="Times New Roman" w:hAnsi="Times New Roman" w:cs="Times New Roman"/>
+          <w:lang w:eastAsia="en-GB"/>
+        </w:rPr>
+        <w:t>Helper functions</w:t>
+      </w:r>
+    </w:p>
+    <w:p>
+      <w:pPr>
+        <w:rPr>
+          <w:rFonts w:ascii="Times New Roman" w:eastAsia="Times New Roman" w:hAnsi="Times New Roman" w:cs="Times New Roman"/>
+          <w:lang w:eastAsia="en-GB"/>
+        </w:rPr>
+      </w:pPr>
+      <w:r>
+        <w:rPr>
+          <w:rFonts w:ascii="Times New Roman" w:eastAsia="Times New Roman" w:hAnsi="Times New Roman" w:cs="Times New Roman"/>
+          <w:lang w:eastAsia="en-GB"/>
+        </w:rPr>
+        <w:t>Plotting functions</w:t>
+      </w:r>
     </w:p>
     <w:p>
       <w:pPr>
@@ -2735,7 +3043,7 @@
 </file>
 
 <file path=customXml/itemProps1.xml><?xml version="1.0" encoding="utf-8"?>
-<ds:datastoreItem xmlns:ds="http://schemas.openxmlformats.org/officeDocument/2006/customXml" ds:itemID="{E69809CD-CB44-174B-B1F6-207F46066D5C}">
+<ds:datastoreItem xmlns:ds="http://schemas.openxmlformats.org/officeDocument/2006/customXml" ds:itemID="{0D56FC92-827F-3747-A6B1-B144E0578510}">
   <ds:schemaRefs>
     <ds:schemaRef ds:uri="http://schemas.openxmlformats.org/officeDocument/2006/bibliography"/>
   </ds:schemaRefs>

</xml_diff>